<commit_message>
tidying up part 2
format document, odstranění přebytečných komentářů
</commit_message>
<xml_diff>
--- a/src/SRS.docx
+++ b/src/SRS.docx
@@ -12,7 +12,7 @@
         </w:rPr>
       </w:pPr>
       <w:bookmarkStart w:id="0" w:name="_Toc165379892"/>
-      <w:bookmarkStart w:id="1" w:name="_Toc165379934"/>
+      <w:bookmarkStart w:id="1" w:name="_Toc165729493"/>
       <w:r>
         <w:rPr>
           <w:b/>
@@ -117,7 +117,7 @@
           <w:r>
             <w:fldChar w:fldCharType="separate"/>
           </w:r>
-          <w:hyperlink w:anchor="_Toc165379934" w:history="1">
+          <w:hyperlink w:anchor="_Toc165729493" w:history="1">
             <w:r>
               <w:rPr>
                 <w:rStyle w:val="Hypertextovodkaz"/>
@@ -146,7 +146,7 @@
                 <w:noProof/>
                 <w:webHidden/>
               </w:rPr>
-              <w:instrText xml:space="preserve"> PAGEREF _Toc165379934 \h </w:instrText>
+              <w:instrText xml:space="preserve"> PAGEREF _Toc165729493 \h </w:instrText>
             </w:r>
             <w:r>
               <w:rPr>
@@ -191,7 +191,7 @@
               <w:lang w:eastAsia="cs-CZ"/>
             </w:rPr>
           </w:pPr>
-          <w:hyperlink w:anchor="_Toc165379935" w:history="1">
+          <w:hyperlink w:anchor="_Toc165729494" w:history="1">
             <w:r>
               <w:rPr>
                 <w:rStyle w:val="Hypertextovodkaz"/>
@@ -218,7 +218,7 @@
                 <w:noProof/>
                 <w:webHidden/>
               </w:rPr>
-              <w:instrText xml:space="preserve"> PAGEREF _Toc165379935 \h </w:instrText>
+              <w:instrText xml:space="preserve"> PAGEREF _Toc165729494 \h </w:instrText>
             </w:r>
             <w:r>
               <w:rPr>
@@ -263,13 +263,13 @@
               <w:lang w:eastAsia="cs-CZ"/>
             </w:rPr>
           </w:pPr>
-          <w:hyperlink w:anchor="_Toc165379936" w:history="1">
+          <w:hyperlink w:anchor="_Toc165729495" w:history="1">
             <w:r>
               <w:rPr>
                 <w:rStyle w:val="Hypertextovodkaz"/>
                 <w:noProof/>
               </w:rPr>
-              <w:t>Funkční požadavky</w:t>
+              <w:t>Obecný popis</w:t>
             </w:r>
             <w:r>
               <w:rPr>
@@ -290,7 +290,7 @@
                 <w:noProof/>
                 <w:webHidden/>
               </w:rPr>
-              <w:instrText xml:space="preserve"> PAGEREF _Toc165379936 \h </w:instrText>
+              <w:instrText xml:space="preserve"> PAGEREF _Toc165729495 \h </w:instrText>
             </w:r>
             <w:r>
               <w:rPr>
@@ -335,13 +335,13 @@
               <w:lang w:eastAsia="cs-CZ"/>
             </w:rPr>
           </w:pPr>
-          <w:hyperlink w:anchor="_Toc165379937" w:history="1">
+          <w:hyperlink w:anchor="_Toc165729496" w:history="1">
             <w:r>
               <w:rPr>
                 <w:rStyle w:val="Hypertextovodkaz"/>
                 <w:noProof/>
               </w:rPr>
-              <w:t>Nedílné požadavky</w:t>
+              <w:t>Funkční požadavky</w:t>
             </w:r>
             <w:r>
               <w:rPr>
@@ -362,7 +362,7 @@
                 <w:noProof/>
                 <w:webHidden/>
               </w:rPr>
-              <w:instrText xml:space="preserve"> PAGEREF _Toc165379937 \h </w:instrText>
+              <w:instrText xml:space="preserve"> PAGEREF _Toc165729496 \h </w:instrText>
             </w:r>
             <w:r>
               <w:rPr>
@@ -382,7 +382,7 @@
                 <w:noProof/>
                 <w:webHidden/>
               </w:rPr>
-              <w:t>2</w:t>
+              <w:t>1</w:t>
             </w:r>
             <w:r>
               <w:rPr>
@@ -407,13 +407,13 @@
               <w:lang w:eastAsia="cs-CZ"/>
             </w:rPr>
           </w:pPr>
-          <w:hyperlink w:anchor="_Toc165379938" w:history="1">
+          <w:hyperlink w:anchor="_Toc165729497" w:history="1">
             <w:r>
               <w:rPr>
                 <w:rStyle w:val="Hypertextovodkaz"/>
                 <w:noProof/>
               </w:rPr>
-              <w:t>Architektura systému</w:t>
+              <w:t>Nedílné požadavky</w:t>
             </w:r>
             <w:r>
               <w:rPr>
@@ -434,7 +434,7 @@
                 <w:noProof/>
                 <w:webHidden/>
               </w:rPr>
-              <w:instrText xml:space="preserve"> PAGEREF _Toc165379938 \h </w:instrText>
+              <w:instrText xml:space="preserve"> PAGEREF _Toc165729497 \h </w:instrText>
             </w:r>
             <w:r>
               <w:rPr>
@@ -479,12 +479,84 @@
               <w:lang w:eastAsia="cs-CZ"/>
             </w:rPr>
           </w:pPr>
-          <w:hyperlink w:anchor="_Toc165379939" w:history="1">
+          <w:hyperlink w:anchor="_Toc165729498" w:history="1">
             <w:r>
               <w:rPr>
                 <w:rStyle w:val="Hypertextovodkaz"/>
                 <w:noProof/>
               </w:rPr>
+              <w:t>Architektura systému</w:t>
+            </w:r>
+            <w:r>
+              <w:rPr>
+                <w:noProof/>
+                <w:webHidden/>
+              </w:rPr>
+              <w:tab/>
+            </w:r>
+            <w:r>
+              <w:rPr>
+                <w:noProof/>
+                <w:webHidden/>
+              </w:rPr>
+              <w:fldChar w:fldCharType="begin"/>
+            </w:r>
+            <w:r>
+              <w:rPr>
+                <w:noProof/>
+                <w:webHidden/>
+              </w:rPr>
+              <w:instrText xml:space="preserve"> PAGEREF _Toc165729498 \h </w:instrText>
+            </w:r>
+            <w:r>
+              <w:rPr>
+                <w:noProof/>
+                <w:webHidden/>
+              </w:rPr>
+            </w:r>
+            <w:r>
+              <w:rPr>
+                <w:noProof/>
+                <w:webHidden/>
+              </w:rPr>
+              <w:fldChar w:fldCharType="separate"/>
+            </w:r>
+            <w:r>
+              <w:rPr>
+                <w:noProof/>
+                <w:webHidden/>
+              </w:rPr>
+              <w:t>2</w:t>
+            </w:r>
+            <w:r>
+              <w:rPr>
+                <w:noProof/>
+                <w:webHidden/>
+              </w:rPr>
+              <w:fldChar w:fldCharType="end"/>
+            </w:r>
+          </w:hyperlink>
+        </w:p>
+        <w:p>
+          <w:pPr>
+            <w:pStyle w:val="Obsah2"/>
+            <w:tabs>
+              <w:tab w:val="right" w:leader="dot" w:pos="9016"/>
+            </w:tabs>
+            <w:rPr>
+              <w:rFonts w:eastAsiaTheme="minorEastAsia"/>
+              <w:noProof/>
+              <w:sz w:val="24"/>
+              <w:szCs w:val="24"/>
+              <w:lang w:eastAsia="cs-CZ"/>
+            </w:rPr>
+          </w:pPr>
+          <w:hyperlink w:anchor="_Toc165729499" w:history="1">
+            <w:r>
+              <w:rPr>
+                <w:rStyle w:val="Hypertextovodkaz"/>
+                <w:noProof/>
+              </w:rPr>
               <w:t>Závěr</w:t>
             </w:r>
             <w:r>
@@ -506,7 +578,7 @@
                 <w:noProof/>
                 <w:webHidden/>
               </w:rPr>
-              <w:instrText xml:space="preserve"> PAGEREF _Toc165379939 \h </w:instrText>
+              <w:instrText xml:space="preserve"> PAGEREF _Toc165729499 \h </w:instrText>
             </w:r>
             <w:r>
               <w:rPr>
@@ -526,7 +598,79 @@
                 <w:noProof/>
                 <w:webHidden/>
               </w:rPr>
-              <w:t>2</w:t>
+              <w:t>3</w:t>
+            </w:r>
+            <w:r>
+              <w:rPr>
+                <w:noProof/>
+                <w:webHidden/>
+              </w:rPr>
+              <w:fldChar w:fldCharType="end"/>
+            </w:r>
+          </w:hyperlink>
+        </w:p>
+        <w:p>
+          <w:pPr>
+            <w:pStyle w:val="Obsah2"/>
+            <w:tabs>
+              <w:tab w:val="right" w:leader="dot" w:pos="9016"/>
+            </w:tabs>
+            <w:rPr>
+              <w:rFonts w:eastAsiaTheme="minorEastAsia"/>
+              <w:noProof/>
+              <w:sz w:val="24"/>
+              <w:szCs w:val="24"/>
+              <w:lang w:eastAsia="cs-CZ"/>
+            </w:rPr>
+          </w:pPr>
+          <w:hyperlink w:anchor="_Toc165729500" w:history="1">
+            <w:r>
+              <w:rPr>
+                <w:rStyle w:val="Hypertextovodkaz"/>
+                <w:noProof/>
+              </w:rPr>
+              <w:t>Přílohy</w:t>
+            </w:r>
+            <w:r>
+              <w:rPr>
+                <w:noProof/>
+                <w:webHidden/>
+              </w:rPr>
+              <w:tab/>
+            </w:r>
+            <w:r>
+              <w:rPr>
+                <w:noProof/>
+                <w:webHidden/>
+              </w:rPr>
+              <w:fldChar w:fldCharType="begin"/>
+            </w:r>
+            <w:r>
+              <w:rPr>
+                <w:noProof/>
+                <w:webHidden/>
+              </w:rPr>
+              <w:instrText xml:space="preserve"> PAGEREF _Toc165729500 \h </w:instrText>
+            </w:r>
+            <w:r>
+              <w:rPr>
+                <w:noProof/>
+                <w:webHidden/>
+              </w:rPr>
+            </w:r>
+            <w:r>
+              <w:rPr>
+                <w:noProof/>
+                <w:webHidden/>
+              </w:rPr>
+              <w:fldChar w:fldCharType="separate"/>
+            </w:r>
+            <w:r>
+              <w:rPr>
+                <w:noProof/>
+                <w:webHidden/>
+              </w:rPr>
+              <w:t>3</w:t>
             </w:r>
             <w:r>
               <w:rPr>
@@ -549,7 +693,7 @@
       <w:pPr>
         <w:pStyle w:val="Nadpis2"/>
       </w:pPr>
-      <w:bookmarkStart w:id="2" w:name="_Toc165379935"/>
+      <w:bookmarkStart w:id="2" w:name="_Toc165729494"/>
       <w:r>
         <w:t>Úvod</w:t>
       </w:r>
@@ -557,18 +701,108 @@
     </w:p>
     <w:p>
       <w:r>
-        <w:t>Tento dokument popisuje požadavky na software pro vývoj autentizační aplikace využívající Node.js, Express.js, MongoDB a přidružené knihovny. Aplikace umožňuje registraci uživatelů, přihlašování, ověřování e-mailu, obnovu hesla a další funkce související s autentizací.</w:t>
+        <w:t xml:space="preserve">Tento dokument popisuje požadavky na software pro vývoj aplikace </w:t>
+      </w:r>
+      <w:r>
+        <w:t xml:space="preserve">k přidávání a rezervaci ubytování </w:t>
+      </w:r>
+      <w:r>
+        <w:t>využívající Node.js, Express.js, MongoDB a přidružené knihovny. Aplikace umožňuje registraci uživatelů, přihlašování, ověřování e-mail</w:t>
+      </w:r>
+      <w:r>
+        <w:t>em</w:t>
+      </w:r>
+      <w:r>
+        <w:t xml:space="preserve">, obnovu hesla </w:t>
+      </w:r>
+      <w:r>
+        <w:t>přidání pokoje a prohlížení nyní statických ubytování</w:t>
+      </w:r>
+      <w:r>
+        <w:t>.</w:t>
       </w:r>
     </w:p>
     <w:p>
       <w:pPr>
         <w:pStyle w:val="Nadpis2"/>
       </w:pPr>
-      <w:bookmarkStart w:id="3" w:name="_Toc165379936"/>
+      <w:bookmarkStart w:id="3" w:name="_Toc165729495"/>
+      <w:r>
+        <w:t>Obecný popis</w:t>
+      </w:r>
+      <w:bookmarkEnd w:id="3"/>
+    </w:p>
+    <w:p>
+      <w:r>
+        <w:t>Aplikace bude používána uživateli k interakci s webovým rozhraním. Bude vyžadovat připojení k MongoDB databázi pro ukládání uživatelských údajů a informací o pokojích. Aplikace bude postavena na platformě Node.js a frameworku Express.js</w:t>
+      </w:r>
+      <w:r>
+        <w:t xml:space="preserve"> </w:t>
+      </w:r>
+      <w:r>
+        <w:t>.</w:t>
+      </w:r>
+    </w:p>
+    <w:p>
+      <w:pPr>
+        <w:pStyle w:val="Nadpis2"/>
+      </w:pPr>
+      <w:bookmarkStart w:id="4" w:name="_Toc165729496"/>
       <w:r>
         <w:t>Funkční požadavky</w:t>
       </w:r>
-      <w:bookmarkEnd w:id="3"/>
+      <w:bookmarkEnd w:id="4"/>
+    </w:p>
+    <w:p>
+      <w:pPr>
+        <w:rPr>
+          <w:b/>
+          <w:bCs/>
+        </w:rPr>
+      </w:pPr>
+      <w:r>
+        <w:rPr>
+          <w:b/>
+          <w:bCs/>
+        </w:rPr>
+        <w:t>Registrace uživatele</w:t>
+      </w:r>
+    </w:p>
+    <w:p>
+      <w:pPr>
+        <w:pStyle w:val="Odstavecseseznamem"/>
+        <w:numPr>
+          <w:ilvl w:val="0"/>
+          <w:numId w:val="27"/>
+        </w:numPr>
+      </w:pPr>
+      <w:r>
+        <w:t>Uživatelé mohou zadat své jméno, e-mailovou adresu a heslo pro vytvoření nového účtu.</w:t>
+      </w:r>
+    </w:p>
+    <w:p>
+      <w:pPr>
+        <w:pStyle w:val="Odstavecseseznamem"/>
+        <w:numPr>
+          <w:ilvl w:val="0"/>
+          <w:numId w:val="27"/>
+        </w:numPr>
+      </w:pPr>
+      <w:r>
+        <w:t>Po zadání údajů bude ověřena jejich platnost a nový účet uložen do databáze.</w:t>
+      </w:r>
+    </w:p>
+    <w:p>
+      <w:pPr>
+        <w:pStyle w:val="Odstavecseseznamem"/>
+        <w:numPr>
+          <w:ilvl w:val="0"/>
+          <w:numId w:val="27"/>
+        </w:numPr>
+      </w:pPr>
+      <w:r>
+        <w:t>Uživatel obdrží e-mail s ověřovacím odkazem.</w:t>
+      </w:r>
     </w:p>
     <w:p>
       <w:pPr>
@@ -669,6 +903,7 @@
         </w:numPr>
       </w:pPr>
       <w:r>
+        <w:lastRenderedPageBreak/>
         <w:t>Po registraci systém vygeneruje jedinečný ověřovací token pro každého uživatele.</w:t>
       </w:r>
     </w:p>
@@ -780,205 +1015,60 @@
         </w:numPr>
       </w:pPr>
       <w:r>
-        <w:t>Po obnovení hesla systém uživatele oznámí e-mailem.</w:t>
+        <w:t xml:space="preserve"> Uživatel může pomocí resetovacího tokenu nastavit nové heslo.</w:t>
       </w:r>
     </w:p>
     <w:p>
       <w:pPr>
-        <w:pStyle w:val="Nadpis2"/>
-      </w:pPr>
-      <w:bookmarkStart w:id="4" w:name="_Toc165379937"/>
-      <w:r>
-        <w:lastRenderedPageBreak/>
-        <w:t>Nedílné požadavky</w:t>
-      </w:r>
-      <w:bookmarkEnd w:id="4"/>
+        <w:ind w:left="360"/>
+      </w:pPr>
+      <w:r>
+        <w:t>Přidání pokoje</w:t>
+      </w:r>
     </w:p>
     <w:p>
       <w:pPr>
         <w:pStyle w:val="Odstavecseseznamem"/>
-        <w:ind w:left="456"/>
-      </w:pPr>
-      <w:r>
-        <w:t>Bezpečnost</w:t>
+        <w:numPr>
+          <w:ilvl w:val="0"/>
+          <w:numId w:val="28"/>
+        </w:numPr>
+      </w:pPr>
+      <w:r>
+        <w:t xml:space="preserve">Všichni </w:t>
+      </w:r>
+      <w:r>
+        <w:t>u</w:t>
+      </w:r>
+      <w:r>
+        <w:t>živatelé mohou přidat nový pokoj do databáze.</w:t>
       </w:r>
     </w:p>
     <w:p>
       <w:pPr>
         <w:pStyle w:val="Odstavecseseznamem"/>
-        <w:ind w:left="456"/>
-      </w:pPr>
-      <w:r>
-        <w:t>-</w:t>
-      </w:r>
-      <w:r>
-        <w:tab/>
-        <w:t>Hesla uživatelů budou bezpečně hašována pomocí bcrypt před uložením do databáze.</w:t>
+        <w:numPr>
+          <w:ilvl w:val="0"/>
+          <w:numId w:val="28"/>
+        </w:numPr>
+      </w:pPr>
+      <w:r>
+        <w:t>Nový pokoj může obsahovat název, popis, cenu a seznam fotek.</w:t>
       </w:r>
     </w:p>
     <w:p>
       <w:pPr>
-        <w:pStyle w:val="Odstavecseseznamem"/>
-        <w:ind w:left="456"/>
-      </w:pPr>
-      <w:r>
-        <w:t>-</w:t>
-      </w:r>
-      <w:r>
-        <w:tab/>
-        <w:t>Ověřovací tokeny a tokeny pro obnovu hesla budou bezpečně generovány a ukládány.</w:t>
-      </w:r>
-    </w:p>
-    <w:p>
-      <w:pPr>
-        <w:pStyle w:val="Odstavecseseznamem"/>
-        <w:ind w:left="456"/>
-      </w:pPr>
-      <w:r>
-        <w:t>-</w:t>
-      </w:r>
-      <w:r>
-        <w:tab/>
-        <w:t>Veškeré přenosy citlivých dat, jako jsou hesla a tokeny, budou šifrovány pomocí HTTPS.</w:t>
-      </w:r>
-    </w:p>
-    <w:p>
-      <w:pPr>
-        <w:pStyle w:val="Odstavecseseznamem"/>
-        <w:ind w:left="456"/>
-      </w:pPr>
-      <w:r>
-        <w:t>-</w:t>
-      </w:r>
-      <w:r>
-        <w:tab/>
-        <w:t>Přístup k uživatelským datům v databázi bude omezen pouze na autorizovaný personál.</w:t>
-      </w:r>
-    </w:p>
-    <w:p>
-      <w:pPr>
-        <w:pStyle w:val="Odstavecseseznamem"/>
-        <w:ind w:left="456"/>
-      </w:pPr>
-      <w:r>
-        <w:t xml:space="preserve"> Výkon</w:t>
-      </w:r>
-    </w:p>
-    <w:p>
-      <w:pPr>
-        <w:pStyle w:val="Odstavecseseznamem"/>
-        <w:ind w:left="456"/>
-      </w:pPr>
-      <w:r>
-        <w:t>-</w:t>
-      </w:r>
-      <w:r>
-        <w:tab/>
-        <w:t>Aplikace bude schopna efektivně zpracovávat současnou registraci uživatelů, přihlašování a další operace.</w:t>
-      </w:r>
-    </w:p>
-    <w:p>
-      <w:pPr>
-        <w:pStyle w:val="Odstavecseseznamem"/>
-        <w:ind w:left="456"/>
-      </w:pPr>
-      <w:r>
-        <w:t>-</w:t>
-      </w:r>
-      <w:r>
-        <w:tab/>
-        <w:t>Doba odezvy pro uživatelské interakce, jako je registrace a přihlášení, bude v rámci přijatelných limitů.</w:t>
-      </w:r>
-    </w:p>
-    <w:p>
-      <w:pPr>
-        <w:pStyle w:val="Odstavecseseznamem"/>
-        <w:ind w:left="456"/>
-      </w:pPr>
-    </w:p>
-    <w:p>
-      <w:pPr>
-        <w:pStyle w:val="Odstavecseseznamem"/>
-        <w:ind w:left="456"/>
-      </w:pPr>
-      <w:r>
-        <w:t xml:space="preserve">   Spolehlivost</w:t>
-      </w:r>
-    </w:p>
-    <w:p>
-      <w:pPr>
-        <w:pStyle w:val="Odstavecseseznamem"/>
-        <w:ind w:left="456"/>
-      </w:pPr>
-      <w:r>
-        <w:t>-</w:t>
-      </w:r>
-      <w:r>
-        <w:tab/>
-        <w:t>Systém bude odolný proti možným selháním, jako jsou chyby v síti, výpadky databáze nebo pády serveru.</w:t>
-      </w:r>
-    </w:p>
-    <w:p>
-      <w:pPr>
-        <w:pStyle w:val="Odstavecseseznamem"/>
-        <w:ind w:left="456"/>
-      </w:pPr>
-      <w:r>
-        <w:t>-</w:t>
-      </w:r>
-      <w:r>
-        <w:tab/>
-        <w:t>Budou implementovány mechanismy pro zpracování chyb, které elegantně zvládnou neočekávané chyby a poskytnou uživatelům smysluplnou zpětnou vazbu.</w:t>
-      </w:r>
-    </w:p>
-    <w:p>
-      <w:pPr>
-        <w:pStyle w:val="Odstavecseseznamem"/>
-        <w:ind w:left="456"/>
-      </w:pPr>
-      <w:r>
-        <w:t>Uživatelská přívětivost</w:t>
-      </w:r>
-    </w:p>
-    <w:p>
-      <w:pPr>
-        <w:pStyle w:val="Odstavecseseznamem"/>
-        <w:ind w:left="456"/>
-      </w:pPr>
-      <w:r>
-        <w:t>-</w:t>
-      </w:r>
-      <w:r>
-        <w:tab/>
-        <w:t>Uživatelské rozhraní bude intuitivní a uživatelsky přívětivé, s jasnými pokyny k provedení každé akce.</w:t>
-      </w:r>
-    </w:p>
-    <w:p>
-      <w:pPr>
-        <w:pStyle w:val="Odstavecseseznamem"/>
-        <w:ind w:left="456"/>
-      </w:pPr>
-      <w:r>
-        <w:t>-</w:t>
-      </w:r>
-      <w:r>
-        <w:tab/>
-        <w:t>Chybové zprávy budou popisné a povedou uživatele, jak napravit problémy během registrace, přihlášení a dalších interakcí</w:t>
-      </w:r>
-    </w:p>
-    <w:p>
-      <w:pPr>
-        <w:pStyle w:val="Odstavecseseznamem"/>
-        <w:ind w:left="456"/>
-      </w:pPr>
-    </w:p>
-    <w:p>
-      <w:pPr>
         <w:pStyle w:val="Nadpis2"/>
       </w:pPr>
-      <w:bookmarkStart w:id="5" w:name="_Toc165379938"/>
-      <w:r>
-        <w:t>Architektura systému</w:t>
+      <w:bookmarkStart w:id="5" w:name="_Toc165729497"/>
+      <w:r>
+        <w:t>Nefunčn</w:t>
+      </w:r>
+      <w:r>
+        <w:t>í</w:t>
+      </w:r>
+      <w:r>
+        <w:t xml:space="preserve"> požadavky</w:t>
       </w:r>
       <w:bookmarkEnd w:id="5"/>
     </w:p>
@@ -986,9 +1076,17 @@
       <w:pPr>
         <w:pStyle w:val="Odstavecseseznamem"/>
         <w:ind w:left="456"/>
-      </w:pPr>
-      <w:r>
-        <w:t>Aplikace bude postavena s využitím následujících technologií:</w:t>
+        <w:rPr>
+          <w:b/>
+          <w:bCs/>
+        </w:rPr>
+      </w:pPr>
+      <w:r>
+        <w:rPr>
+          <w:b/>
+          <w:bCs/>
+        </w:rPr>
+        <w:t>Bezpečnost</w:t>
       </w:r>
     </w:p>
     <w:p>
@@ -1001,7 +1099,7 @@
       </w:r>
       <w:r>
         <w:tab/>
-        <w:t>Node.js pro běh serverového prostředí JavaScriptu.</w:t>
+        <w:t>Hesla uživatelů budou bezpečně hašována pomocí bcrypt před uložením do databáze.</w:t>
       </w:r>
     </w:p>
     <w:p>
@@ -1014,7 +1112,7 @@
       </w:r>
       <w:r>
         <w:tab/>
-        <w:t>Express.js pro tvorbu webových aplikací a API.</w:t>
+        <w:t>Ověřovací tokeny a tokeny pro obnovu hesla budou bezpečně generovány a ukládány.</w:t>
       </w:r>
     </w:p>
     <w:p>
@@ -1027,7 +1125,7 @@
       </w:r>
       <w:r>
         <w:tab/>
-        <w:t>MongoDB pro ukládání uživatelských dat.</w:t>
+        <w:t>Veškeré přenosy citlivých dat, jako jsou hesla a tokeny, budou šifrovány pomocí HTTPS.</w:t>
       </w:r>
     </w:p>
     <w:p>
@@ -1040,20 +1138,24 @@
       </w:r>
       <w:r>
         <w:tab/>
-        <w:t>bcrypt pro hašování hesel.</w:t>
+        <w:t>Přístup k uživatelským datům v databázi bude omezen pouze na autorizovaný personál.</w:t>
       </w:r>
     </w:p>
     <w:p>
       <w:pPr>
         <w:pStyle w:val="Odstavecseseznamem"/>
         <w:ind w:left="456"/>
-      </w:pPr>
-      <w:r>
-        <w:t>-</w:t>
-      </w:r>
-      <w:r>
-        <w:tab/>
-        <w:t>nodemailer pro odesílání e-mailů.</w:t>
+        <w:rPr>
+          <w:b/>
+          <w:bCs/>
+        </w:rPr>
+      </w:pPr>
+      <w:r>
+        <w:rPr>
+          <w:b/>
+          <w:bCs/>
+        </w:rPr>
+        <w:t xml:space="preserve"> Výkon</w:t>
       </w:r>
     </w:p>
     <w:p>
@@ -1066,22 +1168,323 @@
       </w:r>
       <w:r>
         <w:tab/>
-        <w:t>uuid pro generování jedinečných identifikátorů.</w:t>
+        <w:t>Aplikace bude schopna efektivně zpracovávat současnou registraci uživatelů, přihlašování a další operace.</w:t>
       </w:r>
     </w:p>
     <w:p>
       <w:pPr>
+        <w:pStyle w:val="Odstavecseseznamem"/>
+        <w:ind w:left="456"/>
+      </w:pPr>
+      <w:r>
+        <w:t>-</w:t>
+      </w:r>
+      <w:r>
+        <w:tab/>
+        <w:t>Doba odezvy pro uživatelské interakce, jako je registrace a přihlášení, bude v rámci přijatelných limitů.</w:t>
+      </w:r>
+    </w:p>
+    <w:p>
+      <w:pPr>
+        <w:pStyle w:val="Odstavecseseznamem"/>
+        <w:ind w:left="456"/>
+        <w:rPr>
+          <w:b/>
+          <w:bCs/>
+        </w:rPr>
+      </w:pPr>
+      <w:r>
+        <w:t xml:space="preserve">   </w:t>
+      </w:r>
+      <w:r>
+        <w:rPr>
+          <w:b/>
+          <w:bCs/>
+        </w:rPr>
+        <w:t>Spolehlivost</w:t>
+      </w:r>
+    </w:p>
+    <w:p>
+      <w:pPr>
+        <w:pStyle w:val="Odstavecseseznamem"/>
+        <w:ind w:left="456"/>
+      </w:pPr>
+      <w:r>
+        <w:t>-</w:t>
+      </w:r>
+      <w:r>
+        <w:tab/>
+        <w:t>Systém bude odolný proti možným selháním, jako jsou chyby v síti, výpadky databáze nebo pády serveru.</w:t>
+      </w:r>
+    </w:p>
+    <w:p>
+      <w:pPr>
+        <w:pStyle w:val="Odstavecseseznamem"/>
+        <w:ind w:left="456"/>
+      </w:pPr>
+      <w:r>
+        <w:t>-</w:t>
+      </w:r>
+      <w:r>
+        <w:tab/>
+        <w:t>Budou implementovány mechanismy pro zpracování chyb, které elegantně zvládnou neočekávané chyby a poskytnou uživatelům smysluplnou zpětnou vazbu.</w:t>
+      </w:r>
+    </w:p>
+    <w:p>
+      <w:pPr>
+        <w:pStyle w:val="Odstavecseseznamem"/>
+        <w:ind w:left="456"/>
+      </w:pPr>
+      <w:r>
+        <w:t>Uživatelská přívětivost</w:t>
+      </w:r>
+    </w:p>
+    <w:p>
+      <w:pPr>
+        <w:pStyle w:val="Odstavecseseznamem"/>
+        <w:ind w:left="456"/>
+      </w:pPr>
+      <w:r>
+        <w:t>-</w:t>
+      </w:r>
+      <w:r>
+        <w:tab/>
+        <w:t>Uživatelské rozhraní bude intuitivní a uživatelsky přívětivé, s jasnými pokyny k provedení každé akce.</w:t>
+      </w:r>
+    </w:p>
+    <w:p>
+      <w:pPr>
+        <w:pStyle w:val="Odstavecseseznamem"/>
+        <w:ind w:left="456"/>
+      </w:pPr>
+      <w:r>
+        <w:t>-</w:t>
+      </w:r>
+      <w:r>
+        <w:tab/>
+        <w:t>Chybové zprávy budou popisné a povedou uživatele, jak napravit problémy během registrace, přihlášení a dalších interakcí</w:t>
+      </w:r>
+    </w:p>
+    <w:p>
+      <w:pPr>
+        <w:pStyle w:val="Odstavecseseznamem"/>
+        <w:ind w:left="456"/>
+      </w:pPr>
+    </w:p>
+    <w:p>
+      <w:pPr>
         <w:pStyle w:val="Nadpis2"/>
       </w:pPr>
-      <w:bookmarkStart w:id="6" w:name="_Toc165379939"/>
-      <w:r>
-        <w:t>Závěr</w:t>
+      <w:bookmarkStart w:id="6" w:name="_Toc165729498"/>
+      <w:r>
+        <w:t>Architektura systému</w:t>
       </w:r>
       <w:bookmarkEnd w:id="6"/>
     </w:p>
     <w:p>
+      <w:pPr>
+        <w:pStyle w:val="Odstavecseseznamem"/>
+        <w:ind w:left="456"/>
+      </w:pPr>
+      <w:r>
+        <w:t>Aplikace bude postavena s využitím následujících technologií:</w:t>
+      </w:r>
+    </w:p>
+    <w:p>
+      <w:pPr>
+        <w:pStyle w:val="Odstavecseseznamem"/>
+        <w:ind w:left="456"/>
+      </w:pPr>
+      <w:r>
+        <w:t>-</w:t>
+      </w:r>
+      <w:r>
+        <w:tab/>
+        <w:t>Node.js pro běh serverového prostředí JavaScriptu.</w:t>
+      </w:r>
+    </w:p>
+    <w:p>
+      <w:pPr>
+        <w:pStyle w:val="Odstavecseseznamem"/>
+        <w:ind w:left="456"/>
+      </w:pPr>
+      <w:r>
+        <w:t>-</w:t>
+      </w:r>
+      <w:r>
+        <w:tab/>
+        <w:t>Express.js pro tvorbu webových aplikací a API.</w:t>
+      </w:r>
+    </w:p>
+    <w:p>
+      <w:pPr>
+        <w:pStyle w:val="Odstavecseseznamem"/>
+        <w:ind w:left="456"/>
+      </w:pPr>
+      <w:r>
+        <w:t>-</w:t>
+      </w:r>
+      <w:r>
+        <w:tab/>
+        <w:t>MongoDB pro ukládání uživatelských dat.</w:t>
+      </w:r>
+    </w:p>
+    <w:p>
+      <w:pPr>
+        <w:pStyle w:val="Odstavecseseznamem"/>
+        <w:ind w:left="456"/>
+      </w:pPr>
+      <w:r>
+        <w:lastRenderedPageBreak/>
+        <w:t>-</w:t>
+      </w:r>
+      <w:r>
+        <w:tab/>
+        <w:t>bcrypt pro hašování hesel.</w:t>
+      </w:r>
+    </w:p>
+    <w:p>
+      <w:pPr>
+        <w:pStyle w:val="Odstavecseseznamem"/>
+        <w:ind w:left="456"/>
+      </w:pPr>
+      <w:r>
+        <w:t>-</w:t>
+      </w:r>
+      <w:r>
+        <w:tab/>
+        <w:t>nodemailer pro odesílání e-mailů.</w:t>
+      </w:r>
+    </w:p>
+    <w:p>
+      <w:pPr>
+        <w:pStyle w:val="Odstavecseseznamem"/>
+        <w:ind w:left="456"/>
+      </w:pPr>
+      <w:r>
+        <w:t>-</w:t>
+      </w:r>
+      <w:r>
+        <w:tab/>
+        <w:t>uuid pro generování jedinečných identifikátorů.</w:t>
+      </w:r>
+    </w:p>
+    <w:p>
+      <w:pPr>
+        <w:pStyle w:val="Nadpis2"/>
+      </w:pPr>
+      <w:bookmarkStart w:id="7" w:name="_Toc165729499"/>
+      <w:r>
+        <w:t>Závěr</w:t>
+      </w:r>
+      <w:bookmarkEnd w:id="7"/>
+    </w:p>
+    <w:p>
       <w:r>
         <w:t>Tento dokument Specifikace požadavků softwaru (SRS) poskytuje komplexní přehled funkčních a nedílných požadavků pro autentizační aplikaci. Dodržení těchto požadavků zajistí vývoj bezpečného, spolehlivého a uživatelsky přívětivého autentizačního systému.</w:t>
+      </w:r>
+    </w:p>
+    <w:p>
+      <w:pPr>
+        <w:pStyle w:val="Nadpis2"/>
+      </w:pPr>
+      <w:r>
+        <w:t xml:space="preserve"> </w:t>
+      </w:r>
+      <w:bookmarkStart w:id="8" w:name="_Toc165729500"/>
+      <w:r>
+        <w:t>Přílohy</w:t>
+      </w:r>
+      <w:bookmarkEnd w:id="8"/>
+      <w:r>
+        <w:t xml:space="preserve"> </w:t>
+      </w:r>
+    </w:p>
+    <w:p>
+      <w:pPr>
+        <w:keepNext/>
+      </w:pPr>
+      <w:r>
+        <w:rPr>
+          <w:noProof/>
+        </w:rPr>
+        <w:drawing>
+          <wp:inline distT="0" distB="0" distL="0" distR="0" wp14:anchorId="7636080A" wp14:editId="31170E27">
+            <wp:extent cx="5730240" cy="3878580"/>
+            <wp:effectExtent l="0" t="0" r="3810" b="7620"/>
+            <wp:docPr id="1945576547" name="Obrázek 1"/>
+            <wp:cNvGraphicFramePr>
+              <a:graphicFrameLocks xmlns:a="http://schemas.openxmlformats.org/drawingml/2006/main" noChangeAspect="1"/>
+            </wp:cNvGraphicFramePr>
+            <a:graphic xmlns:a="http://schemas.openxmlformats.org/drawingml/2006/main">
+              <a:graphicData uri="http://schemas.openxmlformats.org/drawingml/2006/picture">
+                <pic:pic xmlns:pic="http://schemas.openxmlformats.org/drawingml/2006/picture">
+                  <pic:nvPicPr>
+                    <pic:cNvPr id="0" name="Picture 1"/>
+                    <pic:cNvPicPr>
+                      <a:picLocks noChangeAspect="1" noChangeArrowheads="1"/>
+                    </pic:cNvPicPr>
+                  </pic:nvPicPr>
+                  <pic:blipFill>
+                    <a:blip r:embed="rId6" cstate="print">
+                      <a:extLst>
+                        <a:ext uri="{28A0092B-C50C-407E-A947-70E740481C1C}">
+                          <a14:useLocalDpi xmlns:a14="http://schemas.microsoft.com/office/drawing/2010/main" val="0"/>
+                        </a:ext>
+                      </a:extLst>
+                    </a:blip>
+                    <a:srcRect/>
+                    <a:stretch>
+                      <a:fillRect/>
+                    </a:stretch>
+                  </pic:blipFill>
+                  <pic:spPr bwMode="auto">
+                    <a:xfrm>
+                      <a:off x="0" y="0"/>
+                      <a:ext cx="5730240" cy="3878580"/>
+                    </a:xfrm>
+                    <a:prstGeom prst="rect">
+                      <a:avLst/>
+                    </a:prstGeom>
+                    <a:noFill/>
+                    <a:ln>
+                      <a:noFill/>
+                    </a:ln>
+                  </pic:spPr>
+                </pic:pic>
+              </a:graphicData>
+            </a:graphic>
+          </wp:inline>
+        </w:drawing>
+      </w:r>
+    </w:p>
+    <w:p>
+      <w:pPr>
+        <w:pStyle w:val="Titulek"/>
+      </w:pPr>
+      <w:r>
+        <w:t xml:space="preserve">Obrázek </w:t>
+      </w:r>
+      <w:r>
+        <w:fldChar w:fldCharType="begin"/>
+      </w:r>
+      <w:r>
+        <w:instrText xml:space="preserve"> SEQ Obrázek \* ARABIC </w:instrText>
+      </w:r>
+      <w:r>
+        <w:fldChar w:fldCharType="separate"/>
+      </w:r>
+      <w:r>
+        <w:rPr>
+          <w:noProof/>
+        </w:rPr>
+        <w:t>1</w:t>
+      </w:r>
+      <w:r>
+        <w:fldChar w:fldCharType="end"/>
+      </w:r>
+      <w:r>
+        <w:t xml:space="preserve"> diagram průchodu uživatele webovou aplikací</w:t>
       </w:r>
     </w:p>
     <w:sectPr>
@@ -1608,6 +2011,119 @@
     </w:lvl>
   </w:abstractNum>
   <w:abstractNum w:abstractNumId="5" w15:restartNumberingAfterBreak="0">
+    <w:nsid w:val="09D43BF7"/>
+    <w:multiLevelType w:val="hybridMultilevel"/>
+    <w:tmpl w:val="7A50BA9E"/>
+    <w:lvl w:ilvl="0" w:tplc="89EC919E">
+      <w:start w:val="2"/>
+      <w:numFmt w:val="bullet"/>
+      <w:lvlText w:val="-"/>
+      <w:lvlJc w:val="left"/>
+      <w:pPr>
+        <w:ind w:left="1080" w:hanging="360"/>
+      </w:pPr>
+      <w:rPr>
+        <w:rFonts w:ascii="Calibri" w:eastAsiaTheme="minorHAnsi" w:hAnsi="Calibri" w:cs="Calibri" w:hint="default"/>
+      </w:rPr>
+    </w:lvl>
+    <w:lvl w:ilvl="1" w:tplc="04050003" w:tentative="1">
+      <w:start w:val="1"/>
+      <w:numFmt w:val="bullet"/>
+      <w:lvlText w:val="o"/>
+      <w:lvlJc w:val="left"/>
+      <w:pPr>
+        <w:ind w:left="1800" w:hanging="360"/>
+      </w:pPr>
+      <w:rPr>
+        <w:rFonts w:ascii="Courier New" w:hAnsi="Courier New" w:cs="Courier New" w:hint="default"/>
+      </w:rPr>
+    </w:lvl>
+    <w:lvl w:ilvl="2" w:tplc="04050005" w:tentative="1">
+      <w:start w:val="1"/>
+      <w:numFmt w:val="bullet"/>
+      <w:lvlText w:val=""/>
+      <w:lvlJc w:val="left"/>
+      <w:pPr>
+        <w:ind w:left="2520" w:hanging="360"/>
+      </w:pPr>
+      <w:rPr>
+        <w:rFonts w:ascii="Wingdings" w:hAnsi="Wingdings" w:hint="default"/>
+      </w:rPr>
+    </w:lvl>
+    <w:lvl w:ilvl="3" w:tplc="04050001" w:tentative="1">
+      <w:start w:val="1"/>
+      <w:numFmt w:val="bullet"/>
+      <w:lvlText w:val=""/>
+      <w:lvlJc w:val="left"/>
+      <w:pPr>
+        <w:ind w:left="3240" w:hanging="360"/>
+      </w:pPr>
+      <w:rPr>
+        <w:rFonts w:ascii="Symbol" w:hAnsi="Symbol" w:hint="default"/>
+      </w:rPr>
+    </w:lvl>
+    <w:lvl w:ilvl="4" w:tplc="04050003" w:tentative="1">
+      <w:start w:val="1"/>
+      <w:numFmt w:val="bullet"/>
+      <w:lvlText w:val="o"/>
+      <w:lvlJc w:val="left"/>
+      <w:pPr>
+        <w:ind w:left="3960" w:hanging="360"/>
+      </w:pPr>
+      <w:rPr>
+        <w:rFonts w:ascii="Courier New" w:hAnsi="Courier New" w:cs="Courier New" w:hint="default"/>
+      </w:rPr>
+    </w:lvl>
+    <w:lvl w:ilvl="5" w:tplc="04050005" w:tentative="1">
+      <w:start w:val="1"/>
+      <w:numFmt w:val="bullet"/>
+      <w:lvlText w:val=""/>
+      <w:lvlJc w:val="left"/>
+      <w:pPr>
+        <w:ind w:left="4680" w:hanging="360"/>
+      </w:pPr>
+      <w:rPr>
+        <w:rFonts w:ascii="Wingdings" w:hAnsi="Wingdings" w:hint="default"/>
+      </w:rPr>
+    </w:lvl>
+    <w:lvl w:ilvl="6" w:tplc="04050001" w:tentative="1">
+      <w:start w:val="1"/>
+      <w:numFmt w:val="bullet"/>
+      <w:lvlText w:val=""/>
+      <w:lvlJc w:val="left"/>
+      <w:pPr>
+        <w:ind w:left="5400" w:hanging="360"/>
+      </w:pPr>
+      <w:rPr>
+        <w:rFonts w:ascii="Symbol" w:hAnsi="Symbol" w:hint="default"/>
+      </w:rPr>
+    </w:lvl>
+    <w:lvl w:ilvl="7" w:tplc="04050003" w:tentative="1">
+      <w:start w:val="1"/>
+      <w:numFmt w:val="bullet"/>
+      <w:lvlText w:val="o"/>
+      <w:lvlJc w:val="left"/>
+      <w:pPr>
+        <w:ind w:left="6120" w:hanging="360"/>
+      </w:pPr>
+      <w:rPr>
+        <w:rFonts w:ascii="Courier New" w:hAnsi="Courier New" w:cs="Courier New" w:hint="default"/>
+      </w:rPr>
+    </w:lvl>
+    <w:lvl w:ilvl="8" w:tplc="04050005" w:tentative="1">
+      <w:start w:val="1"/>
+      <w:numFmt w:val="bullet"/>
+      <w:lvlText w:val=""/>
+      <w:lvlJc w:val="left"/>
+      <w:pPr>
+        <w:ind w:left="6840" w:hanging="360"/>
+      </w:pPr>
+      <w:rPr>
+        <w:rFonts w:ascii="Wingdings" w:hAnsi="Wingdings" w:hint="default"/>
+      </w:rPr>
+    </w:lvl>
+  </w:abstractNum>
+  <w:abstractNum w:abstractNumId="6" w15:restartNumberingAfterBreak="0">
     <w:nsid w:val="0FF42634"/>
     <w:multiLevelType w:val="multilevel"/>
     <w:tmpl w:val="0809001F"/>
@@ -1693,7 +2209,128 @@
       </w:pPr>
     </w:lvl>
   </w:abstractNum>
-  <w:abstractNum w:abstractNumId="6" w15:restartNumberingAfterBreak="0">
+  <w:abstractNum w:abstractNumId="7" w15:restartNumberingAfterBreak="0">
+    <w:nsid w:val="1E45794F"/>
+    <w:multiLevelType w:val="multilevel"/>
+    <w:tmpl w:val="3852F33C"/>
+    <w:lvl w:ilvl="0">
+      <w:start w:val="2"/>
+      <w:numFmt w:val="bullet"/>
+      <w:lvlText w:val="-"/>
+      <w:lvlJc w:val="left"/>
+      <w:pPr>
+        <w:ind w:left="456" w:hanging="360"/>
+      </w:pPr>
+      <w:rPr>
+        <w:rFonts w:ascii="Calibri" w:eastAsiaTheme="minorHAnsi" w:hAnsi="Calibri" w:cs="Calibri" w:hint="default"/>
+      </w:rPr>
+    </w:lvl>
+    <w:lvl w:ilvl="1">
+      <w:start w:val="1"/>
+      <w:numFmt w:val="decimal"/>
+      <w:isLgl/>
+      <w:lvlText w:val="%1.%2"/>
+      <w:lvlJc w:val="left"/>
+      <w:pPr>
+        <w:ind w:left="504" w:hanging="360"/>
+      </w:pPr>
+      <w:rPr>
+        <w:rFonts w:hint="default"/>
+      </w:rPr>
+    </w:lvl>
+    <w:lvl w:ilvl="2">
+      <w:start w:val="1"/>
+      <w:numFmt w:val="decimal"/>
+      <w:isLgl/>
+      <w:lvlText w:val="%1.%2.%3"/>
+      <w:lvlJc w:val="left"/>
+      <w:pPr>
+        <w:ind w:left="912" w:hanging="720"/>
+      </w:pPr>
+      <w:rPr>
+        <w:rFonts w:hint="default"/>
+      </w:rPr>
+    </w:lvl>
+    <w:lvl w:ilvl="3">
+      <w:start w:val="1"/>
+      <w:numFmt w:val="decimal"/>
+      <w:isLgl/>
+      <w:lvlText w:val="%1.%2.%3.%4"/>
+      <w:lvlJc w:val="left"/>
+      <w:pPr>
+        <w:ind w:left="960" w:hanging="720"/>
+      </w:pPr>
+      <w:rPr>
+        <w:rFonts w:hint="default"/>
+      </w:rPr>
+    </w:lvl>
+    <w:lvl w:ilvl="4">
+      <w:start w:val="1"/>
+      <w:numFmt w:val="decimal"/>
+      <w:isLgl/>
+      <w:lvlText w:val="%1.%2.%3.%4.%5"/>
+      <w:lvlJc w:val="left"/>
+      <w:pPr>
+        <w:ind w:left="1368" w:hanging="1080"/>
+      </w:pPr>
+      <w:rPr>
+        <w:rFonts w:hint="default"/>
+      </w:rPr>
+    </w:lvl>
+    <w:lvl w:ilvl="5">
+      <w:start w:val="1"/>
+      <w:numFmt w:val="decimal"/>
+      <w:isLgl/>
+      <w:lvlText w:val="%1.%2.%3.%4.%5.%6"/>
+      <w:lvlJc w:val="left"/>
+      <w:pPr>
+        <w:ind w:left="1416" w:hanging="1080"/>
+      </w:pPr>
+      <w:rPr>
+        <w:rFonts w:hint="default"/>
+      </w:rPr>
+    </w:lvl>
+    <w:lvl w:ilvl="6">
+      <w:start w:val="1"/>
+      <w:numFmt w:val="decimal"/>
+      <w:isLgl/>
+      <w:lvlText w:val="%1.%2.%3.%4.%5.%6.%7"/>
+      <w:lvlJc w:val="left"/>
+      <w:pPr>
+        <w:ind w:left="1824" w:hanging="1440"/>
+      </w:pPr>
+      <w:rPr>
+        <w:rFonts w:hint="default"/>
+      </w:rPr>
+    </w:lvl>
+    <w:lvl w:ilvl="7">
+      <w:start w:val="1"/>
+      <w:numFmt w:val="decimal"/>
+      <w:isLgl/>
+      <w:lvlText w:val="%1.%2.%3.%4.%5.%6.%7.%8"/>
+      <w:lvlJc w:val="left"/>
+      <w:pPr>
+        <w:ind w:left="1872" w:hanging="1440"/>
+      </w:pPr>
+      <w:rPr>
+        <w:rFonts w:hint="default"/>
+      </w:rPr>
+    </w:lvl>
+    <w:lvl w:ilvl="8">
+      <w:start w:val="1"/>
+      <w:numFmt w:val="decimal"/>
+      <w:isLgl/>
+      <w:lvlText w:val="%1.%2.%3.%4.%5.%6.%7.%8.%9"/>
+      <w:lvlJc w:val="left"/>
+      <w:pPr>
+        <w:ind w:left="1920" w:hanging="1440"/>
+      </w:pPr>
+      <w:rPr>
+        <w:rFonts w:hint="default"/>
+      </w:rPr>
+    </w:lvl>
+  </w:abstractNum>
+  <w:abstractNum w:abstractNumId="8" w15:restartNumberingAfterBreak="0">
     <w:nsid w:val="23081329"/>
     <w:multiLevelType w:val="multilevel"/>
     <w:tmpl w:val="BC161CA8"/>
@@ -1814,7 +2451,7 @@
       </w:rPr>
     </w:lvl>
   </w:abstractNum>
-  <w:abstractNum w:abstractNumId="7" w15:restartNumberingAfterBreak="0">
+  <w:abstractNum w:abstractNumId="9" w15:restartNumberingAfterBreak="0">
     <w:nsid w:val="2D165C1D"/>
     <w:multiLevelType w:val="hybridMultilevel"/>
     <w:tmpl w:val="1B30566A"/>
@@ -1927,7 +2564,7 @@
       </w:rPr>
     </w:lvl>
   </w:abstractNum>
-  <w:abstractNum w:abstractNumId="8" w15:restartNumberingAfterBreak="0">
+  <w:abstractNum w:abstractNumId="10" w15:restartNumberingAfterBreak="0">
     <w:nsid w:val="33C84361"/>
     <w:multiLevelType w:val="multilevel"/>
     <w:tmpl w:val="3852F33C"/>
@@ -2048,7 +2685,7 @@
       </w:rPr>
     </w:lvl>
   </w:abstractNum>
-  <w:abstractNum w:abstractNumId="9" w15:restartNumberingAfterBreak="0">
+  <w:abstractNum w:abstractNumId="11" w15:restartNumberingAfterBreak="0">
     <w:nsid w:val="3A825FA7"/>
     <w:multiLevelType w:val="hybridMultilevel"/>
     <w:tmpl w:val="8398FB7E"/>
@@ -2161,7 +2798,7 @@
       </w:rPr>
     </w:lvl>
   </w:abstractNum>
-  <w:abstractNum w:abstractNumId="10" w15:restartNumberingAfterBreak="0">
+  <w:abstractNum w:abstractNumId="12" w15:restartNumberingAfterBreak="0">
     <w:nsid w:val="3FA563C0"/>
     <w:multiLevelType w:val="hybridMultilevel"/>
     <w:tmpl w:val="F2C04F8A"/>
@@ -2247,7 +2884,7 @@
       </w:pPr>
     </w:lvl>
   </w:abstractNum>
-  <w:abstractNum w:abstractNumId="11" w15:restartNumberingAfterBreak="0">
+  <w:abstractNum w:abstractNumId="13" w15:restartNumberingAfterBreak="0">
     <w:nsid w:val="46380C01"/>
     <w:multiLevelType w:val="multilevel"/>
     <w:tmpl w:val="3852F33C"/>
@@ -2368,7 +3005,7 @@
       </w:rPr>
     </w:lvl>
   </w:abstractNum>
-  <w:abstractNum w:abstractNumId="12" w15:restartNumberingAfterBreak="0">
+  <w:abstractNum w:abstractNumId="14" w15:restartNumberingAfterBreak="0">
     <w:nsid w:val="487A2F64"/>
     <w:multiLevelType w:val="hybridMultilevel"/>
     <w:tmpl w:val="DA68442C"/>
@@ -2481,7 +3118,7 @@
       </w:rPr>
     </w:lvl>
   </w:abstractNum>
-  <w:abstractNum w:abstractNumId="13" w15:restartNumberingAfterBreak="0">
+  <w:abstractNum w:abstractNumId="15" w15:restartNumberingAfterBreak="0">
     <w:nsid w:val="49FB57FF"/>
     <w:multiLevelType w:val="hybridMultilevel"/>
     <w:tmpl w:val="49720422"/>
@@ -2567,7 +3204,7 @@
       </w:pPr>
     </w:lvl>
   </w:abstractNum>
-  <w:abstractNum w:abstractNumId="14" w15:restartNumberingAfterBreak="0">
+  <w:abstractNum w:abstractNumId="16" w15:restartNumberingAfterBreak="0">
     <w:nsid w:val="4DEA555C"/>
     <w:multiLevelType w:val="hybridMultilevel"/>
     <w:tmpl w:val="C6F8C770"/>
@@ -2680,7 +3317,7 @@
       </w:rPr>
     </w:lvl>
   </w:abstractNum>
-  <w:abstractNum w:abstractNumId="15" w15:restartNumberingAfterBreak="0">
+  <w:abstractNum w:abstractNumId="17" w15:restartNumberingAfterBreak="0">
     <w:nsid w:val="509538AE"/>
     <w:multiLevelType w:val="hybridMultilevel"/>
     <w:tmpl w:val="4EAA5092"/>
@@ -2766,7 +3403,7 @@
       </w:pPr>
     </w:lvl>
   </w:abstractNum>
-  <w:abstractNum w:abstractNumId="16" w15:restartNumberingAfterBreak="0">
+  <w:abstractNum w:abstractNumId="18" w15:restartNumberingAfterBreak="0">
     <w:nsid w:val="53B341CE"/>
     <w:multiLevelType w:val="multilevel"/>
     <w:tmpl w:val="BC161CA8"/>
@@ -2887,7 +3524,7 @@
       </w:rPr>
     </w:lvl>
   </w:abstractNum>
-  <w:abstractNum w:abstractNumId="17" w15:restartNumberingAfterBreak="0">
+  <w:abstractNum w:abstractNumId="19" w15:restartNumberingAfterBreak="0">
     <w:nsid w:val="58445FEB"/>
     <w:multiLevelType w:val="multilevel"/>
     <w:tmpl w:val="BC161CA8"/>
@@ -3008,7 +3645,7 @@
       </w:rPr>
     </w:lvl>
   </w:abstractNum>
-  <w:abstractNum w:abstractNumId="18" w15:restartNumberingAfterBreak="0">
+  <w:abstractNum w:abstractNumId="20" w15:restartNumberingAfterBreak="0">
     <w:nsid w:val="587E12F6"/>
     <w:multiLevelType w:val="hybridMultilevel"/>
     <w:tmpl w:val="35CAD602"/>
@@ -3121,7 +3758,7 @@
       </w:rPr>
     </w:lvl>
   </w:abstractNum>
-  <w:abstractNum w:abstractNumId="19" w15:restartNumberingAfterBreak="0">
+  <w:abstractNum w:abstractNumId="21" w15:restartNumberingAfterBreak="0">
     <w:nsid w:val="5A095E53"/>
     <w:multiLevelType w:val="hybridMultilevel"/>
     <w:tmpl w:val="CDFA83C0"/>
@@ -3207,7 +3844,120 @@
       </w:pPr>
     </w:lvl>
   </w:abstractNum>
-  <w:abstractNum w:abstractNumId="20" w15:restartNumberingAfterBreak="0">
+  <w:abstractNum w:abstractNumId="22" w15:restartNumberingAfterBreak="0">
+    <w:nsid w:val="5BAA54D8"/>
+    <w:multiLevelType w:val="hybridMultilevel"/>
+    <w:tmpl w:val="5554ED96"/>
+    <w:lvl w:ilvl="0" w:tplc="52F4BD50">
+      <w:start w:val="2"/>
+      <w:numFmt w:val="bullet"/>
+      <w:lvlText w:val="-"/>
+      <w:lvlJc w:val="left"/>
+      <w:pPr>
+        <w:ind w:left="456" w:hanging="360"/>
+      </w:pPr>
+      <w:rPr>
+        <w:rFonts w:ascii="Calibri" w:eastAsiaTheme="minorHAnsi" w:hAnsi="Calibri" w:cs="Calibri" w:hint="default"/>
+      </w:rPr>
+    </w:lvl>
+    <w:lvl w:ilvl="1" w:tplc="04050003" w:tentative="1">
+      <w:start w:val="1"/>
+      <w:numFmt w:val="bullet"/>
+      <w:lvlText w:val="o"/>
+      <w:lvlJc w:val="left"/>
+      <w:pPr>
+        <w:ind w:left="1176" w:hanging="360"/>
+      </w:pPr>
+      <w:rPr>
+        <w:rFonts w:ascii="Courier New" w:hAnsi="Courier New" w:cs="Courier New" w:hint="default"/>
+      </w:rPr>
+    </w:lvl>
+    <w:lvl w:ilvl="2" w:tplc="04050005" w:tentative="1">
+      <w:start w:val="1"/>
+      <w:numFmt w:val="bullet"/>
+      <w:lvlText w:val=""/>
+      <w:lvlJc w:val="left"/>
+      <w:pPr>
+        <w:ind w:left="1896" w:hanging="360"/>
+      </w:pPr>
+      <w:rPr>
+        <w:rFonts w:ascii="Wingdings" w:hAnsi="Wingdings" w:hint="default"/>
+      </w:rPr>
+    </w:lvl>
+    <w:lvl w:ilvl="3" w:tplc="04050001" w:tentative="1">
+      <w:start w:val="1"/>
+      <w:numFmt w:val="bullet"/>
+      <w:lvlText w:val=""/>
+      <w:lvlJc w:val="left"/>
+      <w:pPr>
+        <w:ind w:left="2616" w:hanging="360"/>
+      </w:pPr>
+      <w:rPr>
+        <w:rFonts w:ascii="Symbol" w:hAnsi="Symbol" w:hint="default"/>
+      </w:rPr>
+    </w:lvl>
+    <w:lvl w:ilvl="4" w:tplc="04050003" w:tentative="1">
+      <w:start w:val="1"/>
+      <w:numFmt w:val="bullet"/>
+      <w:lvlText w:val="o"/>
+      <w:lvlJc w:val="left"/>
+      <w:pPr>
+        <w:ind w:left="3336" w:hanging="360"/>
+      </w:pPr>
+      <w:rPr>
+        <w:rFonts w:ascii="Courier New" w:hAnsi="Courier New" w:cs="Courier New" w:hint="default"/>
+      </w:rPr>
+    </w:lvl>
+    <w:lvl w:ilvl="5" w:tplc="04050005" w:tentative="1">
+      <w:start w:val="1"/>
+      <w:numFmt w:val="bullet"/>
+      <w:lvlText w:val=""/>
+      <w:lvlJc w:val="left"/>
+      <w:pPr>
+        <w:ind w:left="4056" w:hanging="360"/>
+      </w:pPr>
+      <w:rPr>
+        <w:rFonts w:ascii="Wingdings" w:hAnsi="Wingdings" w:hint="default"/>
+      </w:rPr>
+    </w:lvl>
+    <w:lvl w:ilvl="6" w:tplc="04050001" w:tentative="1">
+      <w:start w:val="1"/>
+      <w:numFmt w:val="bullet"/>
+      <w:lvlText w:val=""/>
+      <w:lvlJc w:val="left"/>
+      <w:pPr>
+        <w:ind w:left="4776" w:hanging="360"/>
+      </w:pPr>
+      <w:rPr>
+        <w:rFonts w:ascii="Symbol" w:hAnsi="Symbol" w:hint="default"/>
+      </w:rPr>
+    </w:lvl>
+    <w:lvl w:ilvl="7" w:tplc="04050003" w:tentative="1">
+      <w:start w:val="1"/>
+      <w:numFmt w:val="bullet"/>
+      <w:lvlText w:val="o"/>
+      <w:lvlJc w:val="left"/>
+      <w:pPr>
+        <w:ind w:left="5496" w:hanging="360"/>
+      </w:pPr>
+      <w:rPr>
+        <w:rFonts w:ascii="Courier New" w:hAnsi="Courier New" w:cs="Courier New" w:hint="default"/>
+      </w:rPr>
+    </w:lvl>
+    <w:lvl w:ilvl="8" w:tplc="04050005" w:tentative="1">
+      <w:start w:val="1"/>
+      <w:numFmt w:val="bullet"/>
+      <w:lvlText w:val=""/>
+      <w:lvlJc w:val="left"/>
+      <w:pPr>
+        <w:ind w:left="6216" w:hanging="360"/>
+      </w:pPr>
+      <w:rPr>
+        <w:rFonts w:ascii="Wingdings" w:hAnsi="Wingdings" w:hint="default"/>
+      </w:rPr>
+    </w:lvl>
+  </w:abstractNum>
+  <w:abstractNum w:abstractNumId="23" w15:restartNumberingAfterBreak="0">
     <w:nsid w:val="623D7823"/>
     <w:multiLevelType w:val="hybridMultilevel"/>
     <w:tmpl w:val="48F44EBE"/>
@@ -3293,7 +4043,7 @@
       </w:pPr>
     </w:lvl>
   </w:abstractNum>
-  <w:abstractNum w:abstractNumId="21" w15:restartNumberingAfterBreak="0">
+  <w:abstractNum w:abstractNumId="24" w15:restartNumberingAfterBreak="0">
     <w:nsid w:val="625C3899"/>
     <w:multiLevelType w:val="hybridMultilevel"/>
     <w:tmpl w:val="1D14DA24"/>
@@ -3406,7 +4156,7 @@
       </w:rPr>
     </w:lvl>
   </w:abstractNum>
-  <w:abstractNum w:abstractNumId="22" w15:restartNumberingAfterBreak="0">
+  <w:abstractNum w:abstractNumId="25" w15:restartNumberingAfterBreak="0">
     <w:nsid w:val="6BCE06E6"/>
     <w:multiLevelType w:val="multilevel"/>
     <w:tmpl w:val="BC161CA8"/>
@@ -3527,7 +4277,7 @@
       </w:rPr>
     </w:lvl>
   </w:abstractNum>
-  <w:abstractNum w:abstractNumId="23" w15:restartNumberingAfterBreak="0">
+  <w:abstractNum w:abstractNumId="26" w15:restartNumberingAfterBreak="0">
     <w:nsid w:val="6DA81BBB"/>
     <w:multiLevelType w:val="hybridMultilevel"/>
     <w:tmpl w:val="08D6677E"/>
@@ -3613,7 +4363,7 @@
       </w:pPr>
     </w:lvl>
   </w:abstractNum>
-  <w:abstractNum w:abstractNumId="24" w15:restartNumberingAfterBreak="0">
+  <w:abstractNum w:abstractNumId="27" w15:restartNumberingAfterBreak="0">
     <w:nsid w:val="7C5F19E1"/>
     <w:multiLevelType w:val="hybridMultilevel"/>
     <w:tmpl w:val="F2A42596"/>
@@ -3703,25 +4453,25 @@
     <w:abstractNumId w:val="0"/>
   </w:num>
   <w:num w:numId="2" w16cid:durableId="1523011503">
-    <w:abstractNumId w:val="22"/>
+    <w:abstractNumId w:val="25"/>
   </w:num>
   <w:num w:numId="3" w16cid:durableId="501120258">
-    <w:abstractNumId w:val="5"/>
+    <w:abstractNumId w:val="6"/>
   </w:num>
   <w:num w:numId="4" w16cid:durableId="879243260">
-    <w:abstractNumId w:val="6"/>
+    <w:abstractNumId w:val="8"/>
   </w:num>
   <w:num w:numId="5" w16cid:durableId="1304307929">
-    <w:abstractNumId w:val="17"/>
+    <w:abstractNumId w:val="19"/>
   </w:num>
   <w:num w:numId="6" w16cid:durableId="499469292">
-    <w:abstractNumId w:val="16"/>
+    <w:abstractNumId w:val="18"/>
   </w:num>
   <w:num w:numId="7" w16cid:durableId="1327170627">
-    <w:abstractNumId w:val="9"/>
+    <w:abstractNumId w:val="11"/>
   </w:num>
   <w:num w:numId="8" w16cid:durableId="520778324">
-    <w:abstractNumId w:val="12"/>
+    <w:abstractNumId w:val="14"/>
   </w:num>
   <w:num w:numId="9" w16cid:durableId="437214524">
     <w:abstractNumId w:val="1"/>
@@ -3730,49 +4480,58 @@
     <w:abstractNumId w:val="3"/>
   </w:num>
   <w:num w:numId="11" w16cid:durableId="1026179775">
-    <w:abstractNumId w:val="21"/>
+    <w:abstractNumId w:val="24"/>
   </w:num>
   <w:num w:numId="12" w16cid:durableId="196936618">
-    <w:abstractNumId w:val="7"/>
+    <w:abstractNumId w:val="9"/>
   </w:num>
   <w:num w:numId="13" w16cid:durableId="129516600">
-    <w:abstractNumId w:val="14"/>
+    <w:abstractNumId w:val="16"/>
   </w:num>
   <w:num w:numId="14" w16cid:durableId="1205211152">
-    <w:abstractNumId w:val="18"/>
+    <w:abstractNumId w:val="20"/>
   </w:num>
   <w:num w:numId="15" w16cid:durableId="2102293154">
     <w:abstractNumId w:val="4"/>
   </w:num>
   <w:num w:numId="16" w16cid:durableId="968433389">
-    <w:abstractNumId w:val="11"/>
+    <w:abstractNumId w:val="13"/>
   </w:num>
   <w:num w:numId="17" w16cid:durableId="394623990">
+    <w:abstractNumId w:val="17"/>
+  </w:num>
+  <w:num w:numId="18" w16cid:durableId="628626871">
     <w:abstractNumId w:val="15"/>
   </w:num>
-  <w:num w:numId="18" w16cid:durableId="628626871">
-    <w:abstractNumId w:val="13"/>
-  </w:num>
   <w:num w:numId="19" w16cid:durableId="975528520">
-    <w:abstractNumId w:val="10"/>
+    <w:abstractNumId w:val="12"/>
   </w:num>
   <w:num w:numId="20" w16cid:durableId="125322600">
-    <w:abstractNumId w:val="23"/>
+    <w:abstractNumId w:val="26"/>
   </w:num>
   <w:num w:numId="21" w16cid:durableId="1902203879">
-    <w:abstractNumId w:val="24"/>
+    <w:abstractNumId w:val="27"/>
   </w:num>
   <w:num w:numId="22" w16cid:durableId="811024073">
-    <w:abstractNumId w:val="19"/>
+    <w:abstractNumId w:val="21"/>
   </w:num>
   <w:num w:numId="23" w16cid:durableId="1421758795">
-    <w:abstractNumId w:val="20"/>
+    <w:abstractNumId w:val="23"/>
   </w:num>
   <w:num w:numId="24" w16cid:durableId="968515403">
     <w:abstractNumId w:val="2"/>
   </w:num>
   <w:num w:numId="25" w16cid:durableId="1051537278">
-    <w:abstractNumId w:val="8"/>
+    <w:abstractNumId w:val="10"/>
+  </w:num>
+  <w:num w:numId="26" w16cid:durableId="1694771613">
+    <w:abstractNumId w:val="7"/>
+  </w:num>
+  <w:num w:numId="27" w16cid:durableId="2063169878">
+    <w:abstractNumId w:val="22"/>
+  </w:num>
+  <w:num w:numId="28" w16cid:durableId="333186755">
+    <w:abstractNumId w:val="5"/>
   </w:num>
 </w:numbering>
 </file>
@@ -4762,6 +5521,25 @@
       <w:ind w:left="220"/>
     </w:pPr>
   </w:style>
+  <w:style w:type="paragraph" w:styleId="Titulek">
+    <w:name w:val="caption"/>
+    <w:basedOn w:val="Normln"/>
+    <w:next w:val="Normln"/>
+    <w:uiPriority w:val="35"/>
+    <w:unhideWhenUsed/>
+    <w:qFormat/>
+    <w:rsid w:val="00E672D9"/>
+    <w:pPr>
+      <w:spacing w:after="200" w:line="240" w:lineRule="auto"/>
+    </w:pPr>
+    <w:rPr>
+      <w:i/>
+      <w:iCs/>
+      <w:color w:val="44546A" w:themeColor="text2"/>
+      <w:sz w:val="18"/>
+      <w:szCs w:val="18"/>
+    </w:rPr>
+  </w:style>
 </w:styles>
 </file>
 

</xml_diff>